<commit_message>
se resuelve submodulo de git
</commit_message>
<xml_diff>
--- a/02 Trabajo Colaborativo/FARIAS-GUSTAVO_TP-02.docx
+++ b/02 Trabajo Colaborativo/FARIAS-GUSTAVO_TP-02.docx
@@ -9,6 +9,41 @@
       <w:r>
         <w:t>Práctico 2: Git y GitHub</w:t>
       </w:r>
+    </w:p>
+    <w:p>
+      <w:r>
+        <w:t>Repositorios:</w:t>
+      </w:r>
+    </w:p>
+    <w:p>
+      <w:hyperlink r:id="rId5" w:history="1">
+        <w:r>
+          <w:rPr>
+            <w:rStyle w:val="Hyperlink"/>
+          </w:rPr>
+          <w:t>https://github.com/Lucenear/UTN-TUPaD-TPs</w:t>
+        </w:r>
+      </w:hyperlink>
+    </w:p>
+    <w:p>
+      <w:hyperlink r:id="rId6" w:history="1">
+        <w:r>
+          <w:rPr>
+            <w:rStyle w:val="Hyperlink"/>
+          </w:rPr>
+          <w:t>https://github.com/Lucenear/Actividad_2</w:t>
+        </w:r>
+      </w:hyperlink>
+    </w:p>
+    <w:p>
+      <w:hyperlink r:id="rId7" w:history="1">
+        <w:r>
+          <w:rPr>
+            <w:rStyle w:val="Hyperlink"/>
+          </w:rPr>
+          <w:t>https://github.com/Lucenear/conflict-exercise</w:t>
+        </w:r>
+      </w:hyperlink>
     </w:p>
     <w:p/>
     <w:p>
@@ -98,13 +133,8 @@
       <w:r>
         <w:t xml:space="preserve">ub.com y </w:t>
       </w:r>
-      <w:proofErr w:type="spellStart"/>
-      <w:r>
-        <w:t>loguear</w:t>
-      </w:r>
-      <w:proofErr w:type="spellEnd"/>
-      <w:r>
-        <w:t xml:space="preserve"> credenciales</w:t>
+      <w:r>
+        <w:t>loguear credenciales</w:t>
       </w:r>
     </w:p>
     <w:p>
@@ -117,7 +147,6 @@
       <w:r>
         <w:t xml:space="preserve"> "</w:t>
       </w:r>
-      <w:proofErr w:type="spellStart"/>
       <w:r>
         <w:t>R</w:t>
       </w:r>
@@ -127,19 +156,13 @@
       <w:r>
         <w:t>ies</w:t>
       </w:r>
-      <w:proofErr w:type="spellEnd"/>
       <w:r>
         <w:t>"</w:t>
       </w:r>
     </w:p>
     <w:p>
-      <w:proofErr w:type="spellStart"/>
-      <w:r>
-        <w:t>Seleccinar</w:t>
-      </w:r>
-      <w:proofErr w:type="spellEnd"/>
-      <w:r>
-        <w:t xml:space="preserve"> ‘New’</w:t>
+      <w:r>
+        <w:t>Seleccinar ‘New’</w:t>
       </w:r>
     </w:p>
     <w:p>
@@ -147,50 +170,24 @@
         <w:t xml:space="preserve">Ingresar </w:t>
       </w:r>
       <w:r>
-        <w:t xml:space="preserve">nombre, descripción y </w:t>
-      </w:r>
-      <w:proofErr w:type="spellStart"/>
-      <w:r>
-        <w:t>elig</w:t>
+        <w:t>nombre, descripción y elig</w:t>
       </w:r>
       <w:r>
         <w:t>ir</w:t>
       </w:r>
-      <w:proofErr w:type="spellEnd"/>
       <w:r>
         <w:t xml:space="preserve"> si es público o privado</w:t>
       </w:r>
     </w:p>
     <w:p>
-      <w:proofErr w:type="spellStart"/>
       <w:r>
         <w:t>Clic</w:t>
       </w:r>
       <w:r>
-        <w:t>kear</w:t>
-      </w:r>
-      <w:proofErr w:type="spellEnd"/>
-      <w:r>
-        <w:t xml:space="preserve"> </w:t>
-      </w:r>
-      <w:r>
-        <w:t>en "</w:t>
-      </w:r>
-      <w:proofErr w:type="spellStart"/>
-      <w:r>
-        <w:t>Create</w:t>
-      </w:r>
-      <w:proofErr w:type="spellEnd"/>
-      <w:r>
-        <w:t xml:space="preserve"> </w:t>
-      </w:r>
-      <w:proofErr w:type="spellStart"/>
-      <w:r>
-        <w:t>repository</w:t>
-      </w:r>
-      <w:proofErr w:type="spellEnd"/>
-      <w:r>
-        <w:t>"</w:t>
+        <w:t xml:space="preserve">kear </w:t>
+      </w:r>
+      <w:r>
+        <w:t>en "Create repository"</w:t>
       </w:r>
     </w:p>
     <w:p/>
@@ -229,35 +226,14 @@
         <w:wordWrap w:val="0"/>
         <w:spacing w:after="0" w:line="240" w:lineRule="auto"/>
       </w:pPr>
-      <w:proofErr w:type="spellStart"/>
-      <w:r>
-        <w:t>git</w:t>
-      </w:r>
-      <w:proofErr w:type="spellEnd"/>
-      <w:r>
-        <w:t xml:space="preserve"> </w:t>
-      </w:r>
-      <w:proofErr w:type="spellStart"/>
-      <w:r>
-        <w:t>branch</w:t>
-      </w:r>
-      <w:proofErr w:type="spellEnd"/>
-      <w:r>
-        <w:t xml:space="preserve"> </w:t>
-      </w:r>
-      <w:proofErr w:type="spellStart"/>
-      <w:r>
-        <w:t>nombre</w:t>
+      <w:r>
+        <w:t>git branch nombre</w:t>
       </w:r>
       <w:r>
         <w:t>_</w:t>
       </w:r>
       <w:r>
-        <w:t>rama</w:t>
-      </w:r>
-      <w:proofErr w:type="spellEnd"/>
-      <w:r>
-        <w:t xml:space="preserve">  # Crea la rama  </w:t>
+        <w:t xml:space="preserve">rama  # Crea la rama  </w:t>
       </w:r>
     </w:p>
     <w:p>
@@ -283,38 +259,17 @@
         <w:wordWrap w:val="0"/>
         <w:spacing w:after="0" w:line="240" w:lineRule="auto"/>
       </w:pPr>
-      <w:proofErr w:type="spellStart"/>
       <w:r>
         <w:t>g</w:t>
       </w:r>
       <w:r>
-        <w:t>it</w:t>
-      </w:r>
-      <w:proofErr w:type="spellEnd"/>
-      <w:r>
-        <w:t xml:space="preserve"> </w:t>
-      </w:r>
-      <w:proofErr w:type="spellStart"/>
-      <w:r>
-        <w:t>checkout</w:t>
-      </w:r>
-      <w:proofErr w:type="spellEnd"/>
-      <w:r>
-        <w:t xml:space="preserve"> </w:t>
-      </w:r>
-      <w:proofErr w:type="spellStart"/>
-      <w:r>
-        <w:t>nombre</w:t>
+        <w:t>it checkout nombre</w:t>
       </w:r>
       <w:r>
         <w:t>_</w:t>
       </w:r>
       <w:r>
-        <w:t>rama</w:t>
-      </w:r>
-      <w:proofErr w:type="spellEnd"/>
-      <w:r>
-        <w:t xml:space="preserve">  # Te mueves a ella</w:t>
+        <w:t>rama  # Te mueves a ella</w:t>
       </w:r>
     </w:p>
     <w:p>
@@ -364,7 +319,6 @@
           <w:szCs w:val="19"/>
         </w:rPr>
       </w:pPr>
-      <w:proofErr w:type="spellStart"/>
       <w:r>
         <w:rPr>
           <w:rFonts w:asciiTheme="minorHAnsi" w:eastAsiaTheme="minorHAnsi" w:hAnsiTheme="minorHAnsi" w:cstheme="minorBidi"/>
@@ -374,10 +328,160 @@
           <w:lang w:eastAsia="en-US"/>
           <w14:ligatures w14:val="standardContextual"/>
         </w:rPr>
-        <w:t>git</w:t>
-      </w:r>
-      <w:proofErr w:type="spellEnd"/>
-      <w:r>
+        <w:t>git checkout nombre-rama</w:t>
+      </w:r>
+      <w:r>
+        <w:rPr>
+          <w:rFonts w:ascii="var(--ds-font-family-code)" w:hAnsi="var(--ds-font-family-code)"/>
+          <w:color w:val="FFFFFF"/>
+          <w:sz w:val="19"/>
+          <w:szCs w:val="19"/>
+        </w:rPr>
+        <w:t xml:space="preserve">  </w:t>
+      </w:r>
+    </w:p>
+    <w:p/>
+    <w:p>
+      <w:pPr>
+        <w:pStyle w:val="ListParagraph"/>
+        <w:numPr>
+          <w:ilvl w:val="1"/>
+          <w:numId w:val="1"/>
+        </w:numPr>
+      </w:pPr>
+      <w:r>
+        <w:t>• ¿Cómo fusionar ramas en Git?</w:t>
+      </w:r>
+    </w:p>
+    <w:p>
+      <w:r>
+        <w:t>Primero se debe posicionar en la rama en la que se recibirán los cambios</w:t>
+      </w:r>
+    </w:p>
+    <w:p>
+      <w:r>
+        <w:t>Ej: git checkout main</w:t>
+      </w:r>
+    </w:p>
+    <w:p>
+      <w:r>
+        <w:lastRenderedPageBreak/>
+        <w:t>Luego, se debe escribir git merge nombre_rama</w:t>
+      </w:r>
+    </w:p>
+    <w:p/>
+    <w:p>
+      <w:pPr>
+        <w:pStyle w:val="ListParagraph"/>
+        <w:numPr>
+          <w:ilvl w:val="1"/>
+          <w:numId w:val="1"/>
+        </w:numPr>
+      </w:pPr>
+      <w:r>
+        <w:t>• ¿Cómo crear un commit en Git?</w:t>
+      </w:r>
+    </w:p>
+    <w:p>
+      <w:r>
+        <w:t>Primero, se deben agregar los archivos que contienen los cambios.</w:t>
+      </w:r>
+    </w:p>
+    <w:p>
+      <w:r>
+        <w:t>Ej: git add .</w:t>
+      </w:r>
+    </w:p>
+    <w:p>
+      <w:r>
+        <w:t xml:space="preserve">Luego, se </w:t>
+      </w:r>
+      <w:r>
+        <w:t>crea el commit con los cambios correspondientes.</w:t>
+      </w:r>
+    </w:p>
+    <w:p>
+      <w:r>
+        <w:t>Ej: git commit -m “ejemplo de commit”</w:t>
+      </w:r>
+    </w:p>
+    <w:p/>
+    <w:p>
+      <w:pPr>
+        <w:pStyle w:val="ListParagraph"/>
+        <w:numPr>
+          <w:ilvl w:val="1"/>
+          <w:numId w:val="1"/>
+        </w:numPr>
+      </w:pPr>
+      <w:r>
+        <w:t>• ¿Cómo enviar un commit a GitHub?</w:t>
+      </w:r>
+    </w:p>
+    <w:p>
+      <w:r>
+        <w:t>Se realiza con el comando git push origin nombre_rama</w:t>
+      </w:r>
+    </w:p>
+    <w:p/>
+    <w:p>
+      <w:pPr>
+        <w:pStyle w:val="ListParagraph"/>
+        <w:numPr>
+          <w:ilvl w:val="1"/>
+          <w:numId w:val="1"/>
+        </w:numPr>
+      </w:pPr>
+      <w:r>
+        <w:t xml:space="preserve">• ¿Qué es un repositorio remoto? </w:t>
+      </w:r>
+    </w:p>
+    <w:p>
+      <w:r>
+        <w:t xml:space="preserve">Es una versión del repositorio que está en internet (como </w:t>
+      </w:r>
+      <w:r>
+        <w:t>g</w:t>
+      </w:r>
+      <w:r>
+        <w:t>it</w:t>
+      </w:r>
+      <w:r>
+        <w:t>h</w:t>
+      </w:r>
+      <w:r>
+        <w:t xml:space="preserve">ub), no en </w:t>
+      </w:r>
+      <w:r>
+        <w:t xml:space="preserve">la </w:t>
+      </w:r>
+      <w:r>
+        <w:t>computadora</w:t>
+      </w:r>
+      <w:r>
+        <w:t xml:space="preserve"> local, y s</w:t>
+      </w:r>
+      <w:r>
+        <w:t>irve para compartir código con otros.</w:t>
+      </w:r>
+    </w:p>
+    <w:p/>
+    <w:p>
+      <w:pPr>
+        <w:pStyle w:val="ListParagraph"/>
+        <w:numPr>
+          <w:ilvl w:val="1"/>
+          <w:numId w:val="1"/>
+        </w:numPr>
+      </w:pPr>
+      <w:r>
+        <w:t>• ¿Cómo agregar un repositorio remoto a Git?</w:t>
+      </w:r>
+    </w:p>
+    <w:p>
+      <w:pPr>
+        <w:pStyle w:val="HTMLPreformatted"/>
+        <w:wordWrap w:val="0"/>
         <w:rPr>
           <w:rFonts w:asciiTheme="minorHAnsi" w:eastAsiaTheme="minorHAnsi" w:hAnsiTheme="minorHAnsi" w:cstheme="minorBidi"/>
           <w:kern w:val="2"/>
@@ -386,9 +490,7 @@
           <w:lang w:eastAsia="en-US"/>
           <w14:ligatures w14:val="standardContextual"/>
         </w:rPr>
-        <w:t xml:space="preserve"> </w:t>
-      </w:r>
-      <w:proofErr w:type="spellStart"/>
+      </w:pPr>
       <w:r>
         <w:rPr>
           <w:rFonts w:asciiTheme="minorHAnsi" w:eastAsiaTheme="minorHAnsi" w:hAnsiTheme="minorHAnsi" w:cstheme="minorBidi"/>
@@ -398,9 +500,14 @@
           <w:lang w:eastAsia="en-US"/>
           <w14:ligatures w14:val="standardContextual"/>
         </w:rPr>
-        <w:t>checkout</w:t>
-      </w:r>
-      <w:proofErr w:type="spellEnd"/>
+        <w:t xml:space="preserve">git clone url_del_repositorio  </w:t>
+      </w:r>
+    </w:p>
+    <w:p>
+      <w:pPr>
+        <w:pStyle w:val="HTMLPreformatted"/>
+        <w:wordWrap w:val="0"/>
+      </w:pPr>
       <w:r>
         <w:rPr>
           <w:rFonts w:asciiTheme="minorHAnsi" w:eastAsiaTheme="minorHAnsi" w:hAnsiTheme="minorHAnsi" w:cstheme="minorBidi"/>
@@ -410,309 +517,7 @@
           <w:lang w:eastAsia="en-US"/>
           <w14:ligatures w14:val="standardContextual"/>
         </w:rPr>
-        <w:t xml:space="preserve"> nombre-rama</w:t>
-      </w:r>
-      <w:r>
-        <w:rPr>
-          <w:rFonts w:ascii="var(--ds-font-family-code)" w:hAnsi="var(--ds-font-family-code)"/>
-          <w:color w:val="FFFFFF"/>
-          <w:sz w:val="19"/>
-          <w:szCs w:val="19"/>
-        </w:rPr>
-        <w:t xml:space="preserve">  </w:t>
-      </w:r>
-    </w:p>
-    <w:p/>
-    <w:p>
-      <w:pPr>
-        <w:pStyle w:val="ListParagraph"/>
-        <w:numPr>
-          <w:ilvl w:val="1"/>
-          <w:numId w:val="1"/>
-        </w:numPr>
-      </w:pPr>
-      <w:r>
-        <w:t>• ¿Cómo fusionar ramas en Git?</w:t>
-      </w:r>
-    </w:p>
-    <w:p>
-      <w:r>
-        <w:t>Primero se debe posicionar en la rama en la que se recibirán los cambios</w:t>
-      </w:r>
-    </w:p>
-    <w:p>
-      <w:proofErr w:type="spellStart"/>
-      <w:r>
-        <w:t>Ej</w:t>
-      </w:r>
-      <w:proofErr w:type="spellEnd"/>
-      <w:r>
-        <w:t xml:space="preserve">: </w:t>
-      </w:r>
-      <w:proofErr w:type="spellStart"/>
-      <w:r>
-        <w:t>git</w:t>
-      </w:r>
-      <w:proofErr w:type="spellEnd"/>
-      <w:r>
-        <w:t xml:space="preserve"> </w:t>
-      </w:r>
-      <w:proofErr w:type="spellStart"/>
-      <w:r>
-        <w:t>checkout</w:t>
-      </w:r>
-      <w:proofErr w:type="spellEnd"/>
-      <w:r>
-        <w:t xml:space="preserve"> </w:t>
-      </w:r>
-      <w:proofErr w:type="spellStart"/>
-      <w:r>
-        <w:t>main</w:t>
-      </w:r>
-      <w:proofErr w:type="spellEnd"/>
-    </w:p>
-    <w:p>
-      <w:r>
-        <w:t xml:space="preserve">Luego, se debe escribir </w:t>
-      </w:r>
-      <w:proofErr w:type="spellStart"/>
-      <w:r>
-        <w:t>git</w:t>
-      </w:r>
-      <w:proofErr w:type="spellEnd"/>
-      <w:r>
-        <w:t xml:space="preserve"> </w:t>
-      </w:r>
-      <w:proofErr w:type="spellStart"/>
-      <w:r>
-        <w:t>merge</w:t>
-      </w:r>
-      <w:proofErr w:type="spellEnd"/>
-      <w:r>
-        <w:t xml:space="preserve"> </w:t>
-      </w:r>
-      <w:proofErr w:type="spellStart"/>
-      <w:r>
-        <w:t>nombre_rama</w:t>
-      </w:r>
-      <w:proofErr w:type="spellEnd"/>
-    </w:p>
-    <w:p/>
-    <w:p>
-      <w:pPr>
-        <w:pStyle w:val="ListParagraph"/>
-        <w:numPr>
-          <w:ilvl w:val="1"/>
-          <w:numId w:val="1"/>
-        </w:numPr>
-      </w:pPr>
-      <w:r>
-        <w:t xml:space="preserve">• ¿Cómo crear un </w:t>
-      </w:r>
-      <w:proofErr w:type="spellStart"/>
-      <w:r>
-        <w:t>commit</w:t>
-      </w:r>
-      <w:proofErr w:type="spellEnd"/>
-      <w:r>
-        <w:t xml:space="preserve"> en Git?</w:t>
-      </w:r>
-    </w:p>
-    <w:p>
-      <w:r>
-        <w:t>Primero, se deben agregar los archivos que contienen los cambios.</w:t>
-      </w:r>
-    </w:p>
-    <w:p>
-      <w:proofErr w:type="spellStart"/>
-      <w:r>
-        <w:lastRenderedPageBreak/>
-        <w:t>Ej</w:t>
-      </w:r>
-      <w:proofErr w:type="spellEnd"/>
-      <w:r>
-        <w:t xml:space="preserve">: </w:t>
-      </w:r>
-      <w:proofErr w:type="spellStart"/>
-      <w:r>
-        <w:t>git</w:t>
-      </w:r>
-      <w:proofErr w:type="spellEnd"/>
-      <w:r>
-        <w:t xml:space="preserve"> </w:t>
-      </w:r>
-      <w:proofErr w:type="spellStart"/>
-      <w:r>
-        <w:t>add</w:t>
-      </w:r>
-      <w:proofErr w:type="spellEnd"/>
-      <w:r>
-        <w:t xml:space="preserve"> .</w:t>
-      </w:r>
-    </w:p>
-    <w:p>
-      <w:r>
-        <w:t xml:space="preserve">Luego, se </w:t>
-      </w:r>
-      <w:r>
-        <w:t xml:space="preserve">crea el </w:t>
-      </w:r>
-      <w:proofErr w:type="spellStart"/>
-      <w:r>
-        <w:t>commit</w:t>
-      </w:r>
-      <w:proofErr w:type="spellEnd"/>
-      <w:r>
-        <w:t xml:space="preserve"> con los cambios correspondientes.</w:t>
-      </w:r>
-    </w:p>
-    <w:p>
-      <w:proofErr w:type="spellStart"/>
-      <w:r>
-        <w:t>Ej</w:t>
-      </w:r>
-      <w:proofErr w:type="spellEnd"/>
-      <w:r>
-        <w:t xml:space="preserve">: </w:t>
-      </w:r>
-      <w:proofErr w:type="spellStart"/>
-      <w:r>
-        <w:t>git</w:t>
-      </w:r>
-      <w:proofErr w:type="spellEnd"/>
-      <w:r>
-        <w:t xml:space="preserve"> </w:t>
-      </w:r>
-      <w:proofErr w:type="spellStart"/>
-      <w:r>
-        <w:t>commit</w:t>
-      </w:r>
-      <w:proofErr w:type="spellEnd"/>
-      <w:r>
-        <w:t xml:space="preserve"> -m “ejemplo de </w:t>
-      </w:r>
-      <w:proofErr w:type="spellStart"/>
-      <w:r>
-        <w:t>commit</w:t>
-      </w:r>
-      <w:proofErr w:type="spellEnd"/>
-      <w:r>
-        <w:t>”</w:t>
-      </w:r>
-    </w:p>
-    <w:p/>
-    <w:p>
-      <w:pPr>
-        <w:pStyle w:val="ListParagraph"/>
-        <w:numPr>
-          <w:ilvl w:val="1"/>
-          <w:numId w:val="1"/>
-        </w:numPr>
-      </w:pPr>
-      <w:r>
-        <w:t xml:space="preserve">• ¿Cómo enviar un </w:t>
-      </w:r>
-      <w:proofErr w:type="spellStart"/>
-      <w:r>
-        <w:t>commit</w:t>
-      </w:r>
-      <w:proofErr w:type="spellEnd"/>
-      <w:r>
-        <w:t xml:space="preserve"> a GitHub?</w:t>
-      </w:r>
-    </w:p>
-    <w:p>
-      <w:r>
-        <w:t xml:space="preserve">Se realiza con el comando </w:t>
-      </w:r>
-      <w:proofErr w:type="spellStart"/>
-      <w:r>
-        <w:t>git</w:t>
-      </w:r>
-      <w:proofErr w:type="spellEnd"/>
-      <w:r>
-        <w:t xml:space="preserve"> </w:t>
-      </w:r>
-      <w:proofErr w:type="spellStart"/>
-      <w:r>
-        <w:t>push</w:t>
-      </w:r>
-      <w:proofErr w:type="spellEnd"/>
-      <w:r>
-        <w:t xml:space="preserve"> </w:t>
-      </w:r>
-      <w:proofErr w:type="spellStart"/>
-      <w:r>
-        <w:t>origin</w:t>
-      </w:r>
-      <w:proofErr w:type="spellEnd"/>
-      <w:r>
-        <w:t xml:space="preserve"> </w:t>
-      </w:r>
-      <w:proofErr w:type="spellStart"/>
-      <w:r>
-        <w:t>nombre_rama</w:t>
-      </w:r>
-      <w:proofErr w:type="spellEnd"/>
-    </w:p>
-    <w:p/>
-    <w:p>
-      <w:pPr>
-        <w:pStyle w:val="ListParagraph"/>
-        <w:numPr>
-          <w:ilvl w:val="1"/>
-          <w:numId w:val="1"/>
-        </w:numPr>
-      </w:pPr>
-      <w:r>
-        <w:t xml:space="preserve">• ¿Qué es un repositorio remoto? </w:t>
-      </w:r>
-    </w:p>
-    <w:p>
-      <w:r>
-        <w:t xml:space="preserve">Es una versión del repositorio que está en internet (como </w:t>
-      </w:r>
-      <w:proofErr w:type="spellStart"/>
-      <w:r>
-        <w:t>g</w:t>
-      </w:r>
-      <w:r>
-        <w:t>it</w:t>
-      </w:r>
-      <w:r>
-        <w:t>h</w:t>
-      </w:r>
-      <w:r>
-        <w:t>ub</w:t>
-      </w:r>
-      <w:proofErr w:type="spellEnd"/>
-      <w:r>
-        <w:t xml:space="preserve">), no en </w:t>
-      </w:r>
-      <w:r>
-        <w:t xml:space="preserve">la </w:t>
-      </w:r>
-      <w:r>
-        <w:t>computadora</w:t>
-      </w:r>
-      <w:r>
-        <w:t xml:space="preserve"> local, y s</w:t>
-      </w:r>
-      <w:r>
-        <w:t>irve para compartir código con otros.</w:t>
-      </w:r>
-    </w:p>
-    <w:p/>
-    <w:p>
-      <w:pPr>
-        <w:pStyle w:val="ListParagraph"/>
-        <w:numPr>
-          <w:ilvl w:val="1"/>
-          <w:numId w:val="1"/>
-        </w:numPr>
-      </w:pPr>
-      <w:r>
-        <w:t>• ¿Cómo agregar un repositorio remoto a Git?</w:t>
+        <w:t>git clone https://github.com/Lucenear/UTN-TUPaD-TPs</w:t>
       </w:r>
     </w:p>
     <w:p>
@@ -728,7 +533,6 @@
           <w14:ligatures w14:val="standardContextual"/>
         </w:rPr>
       </w:pPr>
-      <w:proofErr w:type="spellStart"/>
       <w:r>
         <w:rPr>
           <w:rFonts w:asciiTheme="minorHAnsi" w:eastAsiaTheme="minorHAnsi" w:hAnsiTheme="minorHAnsi" w:cstheme="minorBidi"/>
@@ -738,9 +542,32 @@
           <w:lang w:eastAsia="en-US"/>
           <w14:ligatures w14:val="standardContextual"/>
         </w:rPr>
-        <w:t>git</w:t>
-      </w:r>
-      <w:proofErr w:type="spellEnd"/>
+        <w:t xml:space="preserve"> </w:t>
+      </w:r>
+    </w:p>
+    <w:p>
+      <w:pPr>
+        <w:pStyle w:val="ListParagraph"/>
+        <w:numPr>
+          <w:ilvl w:val="1"/>
+          <w:numId w:val="1"/>
+        </w:numPr>
+      </w:pPr>
+      <w:r>
+        <w:t>• ¿Cómo empujar cambios a un repositorio remoto?</w:t>
+      </w:r>
+    </w:p>
+    <w:p>
+      <w:pPr>
+        <w:pStyle w:val="HTMLPreformatted"/>
+        <w:wordWrap w:val="0"/>
+        <w:rPr>
+          <w:rFonts w:ascii="var(--ds-font-family-code)" w:hAnsi="var(--ds-font-family-code)"/>
+          <w:color w:val="FFFFFF"/>
+          <w:sz w:val="19"/>
+          <w:szCs w:val="19"/>
+        </w:rPr>
+      </w:pPr>
       <w:r>
         <w:rPr>
           <w:rFonts w:asciiTheme="minorHAnsi" w:eastAsiaTheme="minorHAnsi" w:hAnsiTheme="minorHAnsi" w:cstheme="minorBidi"/>
@@ -750,9 +577,8 @@
           <w:lang w:eastAsia="en-US"/>
           <w14:ligatures w14:val="standardContextual"/>
         </w:rPr>
-        <w:t xml:space="preserve"> clone </w:t>
-      </w:r>
-      <w:proofErr w:type="spellStart"/>
+        <w:t>git push origin nombre</w:t>
+      </w:r>
       <w:r>
         <w:rPr>
           <w:rFonts w:asciiTheme="minorHAnsi" w:eastAsiaTheme="minorHAnsi" w:hAnsiTheme="minorHAnsi" w:cstheme="minorBidi"/>
@@ -762,9 +588,8 @@
           <w:lang w:eastAsia="en-US"/>
           <w14:ligatures w14:val="standardContextual"/>
         </w:rPr>
-        <w:t>url_del_repositorio</w:t>
-      </w:r>
-      <w:proofErr w:type="spellEnd"/>
+        <w:t>_</w:t>
+      </w:r>
       <w:r>
         <w:rPr>
           <w:rFonts w:asciiTheme="minorHAnsi" w:eastAsiaTheme="minorHAnsi" w:hAnsiTheme="minorHAnsi" w:cstheme="minorBidi"/>
@@ -774,16 +599,238 @@
           <w:lang w:eastAsia="en-US"/>
           <w14:ligatures w14:val="standardContextual"/>
         </w:rPr>
-        <w:t xml:space="preserve">  </w:t>
+        <w:t xml:space="preserve">rama  </w:t>
+      </w:r>
+    </w:p>
+    <w:p/>
+    <w:p>
+      <w:pPr>
+        <w:pStyle w:val="ListParagraph"/>
+        <w:numPr>
+          <w:ilvl w:val="1"/>
+          <w:numId w:val="1"/>
+        </w:numPr>
+      </w:pPr>
+      <w:r>
+        <w:t>• ¿Cómo tirar de cambios de un repositorio remoto?</w:t>
+      </w:r>
+    </w:p>
+    <w:p>
+      <w:r>
+        <w:t>git pull origin nombre_rama</w:t>
+      </w:r>
+      <w:r>
+        <w:t xml:space="preserve"> </w:t>
+      </w:r>
+    </w:p>
+    <w:p>
+      <w:pPr>
+        <w:pStyle w:val="ListParagraph"/>
+        <w:numPr>
+          <w:ilvl w:val="1"/>
+          <w:numId w:val="1"/>
+        </w:numPr>
+      </w:pPr>
+      <w:r>
+        <w:t>• ¿Qué es un fork de repositorio?</w:t>
+      </w:r>
+    </w:p>
+    <w:p>
+      <w:r>
+        <w:t xml:space="preserve">Es una copia de un repositorio de otro usuario en </w:t>
+      </w:r>
+      <w:r>
+        <w:t>mi</w:t>
+      </w:r>
+      <w:r>
+        <w:t xml:space="preserve"> cuenta de GitHub. Lo </w:t>
+      </w:r>
+      <w:r>
+        <w:t xml:space="preserve">puedo </w:t>
+      </w:r>
+      <w:r>
+        <w:t>usa</w:t>
+      </w:r>
+      <w:r>
+        <w:t>r</w:t>
+      </w:r>
+      <w:r>
+        <w:t xml:space="preserve"> para proponer </w:t>
+      </w:r>
+      <w:r>
+        <w:t xml:space="preserve">trabajar sobre los archivos sin generar, a priori, </w:t>
+      </w:r>
+      <w:r>
+        <w:t xml:space="preserve">cambios </w:t>
+      </w:r>
+      <w:r>
+        <w:t>en el proyecto original.</w:t>
+      </w:r>
+    </w:p>
+    <w:p>
+      <w:pPr>
+        <w:pStyle w:val="ListParagraph"/>
+        <w:numPr>
+          <w:ilvl w:val="1"/>
+          <w:numId w:val="1"/>
+        </w:numPr>
+      </w:pPr>
+      <w:r>
+        <w:t>• ¿Cómo crear un fork de un repositorio?</w:t>
+      </w:r>
+    </w:p>
+    <w:p>
+      <w:r>
+        <w:t>En la pagina principal del proyecto a clonar, hacer click en ‘fork’</w:t>
+      </w:r>
+    </w:p>
+    <w:p>
+      <w:r>
+        <w:lastRenderedPageBreak/>
+        <w:t>Completar los campos requeridos, por ejemplo, el nombre del nuevo repositorio, descripción, etc.</w:t>
+      </w:r>
+    </w:p>
+    <w:p>
+      <w:r>
+        <w:t>Click en ‘Crear fork’</w:t>
+      </w:r>
+    </w:p>
+    <w:p/>
+    <w:p>
+      <w:pPr>
+        <w:pStyle w:val="ListParagraph"/>
+        <w:numPr>
+          <w:ilvl w:val="1"/>
+          <w:numId w:val="1"/>
+        </w:numPr>
+      </w:pPr>
+      <w:r>
+        <w:t>¿Cómo enviar una solicitud de extracción (pull request) a un repositorio?</w:t>
+      </w:r>
+    </w:p>
+    <w:p>
+      <w:r>
+        <w:t xml:space="preserve">En </w:t>
+      </w:r>
+      <w:r>
+        <w:t>el repositorio de g</w:t>
+      </w:r>
+      <w:r>
+        <w:t>it</w:t>
+      </w:r>
+      <w:r>
+        <w:t>h</w:t>
+      </w:r>
+      <w:r>
+        <w:t>ub</w:t>
+      </w:r>
+      <w:r>
+        <w:t xml:space="preserve"> sobre el que se realizara el pull request</w:t>
+      </w:r>
+    </w:p>
+    <w:p>
+      <w:r>
+        <w:t xml:space="preserve">Ingresar a la pestaña </w:t>
+      </w:r>
+      <w:r>
+        <w:t xml:space="preserve"> "Pull requests"</w:t>
+      </w:r>
+    </w:p>
+    <w:p>
+      <w:r>
+        <w:t>Clic</w:t>
+      </w:r>
+      <w:r>
+        <w:t>k</w:t>
+      </w:r>
+      <w:r>
+        <w:t xml:space="preserve"> en "New pull request" y selecciona </w:t>
+      </w:r>
+      <w:r>
+        <w:t>mi</w:t>
+      </w:r>
+      <w:r>
+        <w:t xml:space="preserve"> rama</w:t>
+      </w:r>
+      <w:r>
+        <w:t xml:space="preserve"> sobre la que estuve trabajando</w:t>
+      </w:r>
+    </w:p>
+    <w:p/>
+    <w:p>
+      <w:pPr>
+        <w:pStyle w:val="ListParagraph"/>
+        <w:numPr>
+          <w:ilvl w:val="1"/>
+          <w:numId w:val="1"/>
+        </w:numPr>
+      </w:pPr>
+      <w:r>
+        <w:t>• ¿Cómo aceptar una solicitud de extracción?</w:t>
+      </w:r>
+    </w:p>
+    <w:p>
+      <w:r>
+        <w:t>Reviso los cambios que se proponen</w:t>
+      </w:r>
+    </w:p>
+    <w:p>
+      <w:r>
+        <w:t>Si esta ok, se presiona ‘merge pull request’</w:t>
+      </w:r>
+    </w:p>
+    <w:p/>
+    <w:p>
+      <w:pPr>
+        <w:pStyle w:val="ListParagraph"/>
+        <w:numPr>
+          <w:ilvl w:val="1"/>
+          <w:numId w:val="1"/>
+        </w:numPr>
+      </w:pPr>
+      <w:r>
+        <w:t>• ¿Qué es un etiqueta en Git?</w:t>
+      </w:r>
+    </w:p>
+    <w:p>
+      <w:r>
+        <w:t>Es un comentario para aclarar o marcar un determinado evento. Entiendo que se suele utilizar, por ejemplo, para aclarar las versiones del código o app</w:t>
+      </w:r>
+    </w:p>
+    <w:p>
+      <w:pPr>
+        <w:pStyle w:val="ListParagraph"/>
+        <w:numPr>
+          <w:ilvl w:val="1"/>
+          <w:numId w:val="1"/>
+        </w:numPr>
+      </w:pPr>
+      <w:r>
+        <w:t>• ¿Cómo crear una etiqueta en Git?</w:t>
+      </w:r>
+    </w:p>
+    <w:p>
+      <w:r>
+        <w:t>git tag nombre_etiqueta</w:t>
+      </w:r>
+    </w:p>
+    <w:p/>
+    <w:p>
+      <w:pPr>
+        <w:pStyle w:val="ListParagraph"/>
+        <w:numPr>
+          <w:ilvl w:val="1"/>
+          <w:numId w:val="1"/>
+        </w:numPr>
+      </w:pPr>
+      <w:r>
+        <w:t>• ¿Cómo enviar una etiqueta a GitHub?</w:t>
       </w:r>
     </w:p>
     <w:p>
       <w:pPr>
         <w:pStyle w:val="HTMLPreformatted"/>
         <w:wordWrap w:val="0"/>
-      </w:pPr>
-      <w:proofErr w:type="spellStart"/>
-      <w:r>
         <w:rPr>
           <w:rFonts w:asciiTheme="minorHAnsi" w:eastAsiaTheme="minorHAnsi" w:hAnsiTheme="minorHAnsi" w:cstheme="minorBidi"/>
           <w:kern w:val="2"/>
@@ -792,9 +839,7 @@
           <w:lang w:eastAsia="en-US"/>
           <w14:ligatures w14:val="standardContextual"/>
         </w:rPr>
-        <w:t>git</w:t>
-      </w:r>
-      <w:proofErr w:type="spellEnd"/>
+      </w:pPr>
       <w:r>
         <w:rPr>
           <w:rFonts w:asciiTheme="minorHAnsi" w:eastAsiaTheme="minorHAnsi" w:hAnsiTheme="minorHAnsi" w:cstheme="minorBidi"/>
@@ -804,7 +849,72 @@
           <w:lang w:eastAsia="en-US"/>
           <w14:ligatures w14:val="standardContextual"/>
         </w:rPr>
-        <w:t xml:space="preserve"> clone https://github.com/Lucenear/UTN-TUPaD-TPs</w:t>
+        <w:t xml:space="preserve">git push --tags </w:t>
+      </w:r>
+    </w:p>
+    <w:p/>
+    <w:p>
+      <w:pPr>
+        <w:pStyle w:val="ListParagraph"/>
+        <w:numPr>
+          <w:ilvl w:val="1"/>
+          <w:numId w:val="1"/>
+        </w:numPr>
+      </w:pPr>
+      <w:r>
+        <w:t>• ¿Qué es un historial de Git?</w:t>
+      </w:r>
+    </w:p>
+    <w:p>
+      <w:r>
+        <w:t>Es el registro de todos los commits hechos en el proyecto, mostrando</w:t>
+      </w:r>
+      <w:r>
+        <w:t xml:space="preserve"> que se hizo, </w:t>
+      </w:r>
+      <w:r>
+        <w:t xml:space="preserve">quién </w:t>
+      </w:r>
+      <w:r>
+        <w:t xml:space="preserve">lo </w:t>
+      </w:r>
+      <w:r>
+        <w:t>hizo y cuándo</w:t>
+      </w:r>
+      <w:r>
+        <w:t xml:space="preserve"> se hizo</w:t>
+      </w:r>
+    </w:p>
+    <w:p/>
+    <w:p>
+      <w:pPr>
+        <w:pStyle w:val="ListParagraph"/>
+        <w:numPr>
+          <w:ilvl w:val="1"/>
+          <w:numId w:val="1"/>
+        </w:numPr>
+      </w:pPr>
+      <w:r>
+        <w:t>• ¿Cómo ver el historial de Git?</w:t>
+      </w:r>
+    </w:p>
+    <w:p>
+      <w:r>
+        <w:t>Con el comando git log se puede ver el historial</w:t>
+      </w:r>
+    </w:p>
+    <w:p/>
+    <w:p>
+      <w:pPr>
+        <w:pStyle w:val="ListParagraph"/>
+        <w:numPr>
+          <w:ilvl w:val="1"/>
+          <w:numId w:val="1"/>
+        </w:numPr>
+      </w:pPr>
+      <w:r>
+        <w:lastRenderedPageBreak/>
+        <w:t>• ¿Cómo buscar en el historial de Git?</w:t>
       </w:r>
     </w:p>
     <w:p>
@@ -829,33 +939,8 @@
           <w:lang w:eastAsia="en-US"/>
           <w14:ligatures w14:val="standardContextual"/>
         </w:rPr>
-        <w:t xml:space="preserve"> </w:t>
-      </w:r>
-    </w:p>
-    <w:p>
-      <w:pPr>
-        <w:pStyle w:val="ListParagraph"/>
-        <w:numPr>
-          <w:ilvl w:val="1"/>
-          <w:numId w:val="1"/>
-        </w:numPr>
-      </w:pPr>
-      <w:r>
-        <w:t>• ¿Cómo empujar cambios a un repositorio remoto?</w:t>
-      </w:r>
-    </w:p>
-    <w:p>
-      <w:pPr>
-        <w:pStyle w:val="HTMLPreformatted"/>
-        <w:wordWrap w:val="0"/>
-        <w:rPr>
-          <w:rFonts w:ascii="var(--ds-font-family-code)" w:hAnsi="var(--ds-font-family-code)"/>
-          <w:color w:val="FFFFFF"/>
-          <w:sz w:val="19"/>
-          <w:szCs w:val="19"/>
-        </w:rPr>
-      </w:pPr>
-      <w:proofErr w:type="spellStart"/>
+        <w:t>git log --grep "palabra</w:t>
+      </w:r>
       <w:r>
         <w:rPr>
           <w:rFonts w:asciiTheme="minorHAnsi" w:eastAsiaTheme="minorHAnsi" w:hAnsiTheme="minorHAnsi" w:cstheme="minorBidi"/>
@@ -865,9 +950,8 @@
           <w:lang w:eastAsia="en-US"/>
           <w14:ligatures w14:val="standardContextual"/>
         </w:rPr>
-        <w:t>git</w:t>
-      </w:r>
-      <w:proofErr w:type="spellEnd"/>
+        <w:t>_a_buscar</w:t>
+      </w:r>
       <w:r>
         <w:rPr>
           <w:rFonts w:asciiTheme="minorHAnsi" w:eastAsiaTheme="minorHAnsi" w:hAnsiTheme="minorHAnsi" w:cstheme="minorBidi"/>
@@ -877,101 +961,7 @@
           <w:lang w:eastAsia="en-US"/>
           <w14:ligatures w14:val="standardContextual"/>
         </w:rPr>
-        <w:t xml:space="preserve"> </w:t>
-      </w:r>
-      <w:proofErr w:type="spellStart"/>
-      <w:r>
-        <w:rPr>
-          <w:rFonts w:asciiTheme="minorHAnsi" w:eastAsiaTheme="minorHAnsi" w:hAnsiTheme="minorHAnsi" w:cstheme="minorBidi"/>
-          <w:kern w:val="2"/>
-          <w:sz w:val="24"/>
-          <w:szCs w:val="24"/>
-          <w:lang w:eastAsia="en-US"/>
-          <w14:ligatures w14:val="standardContextual"/>
-        </w:rPr>
-        <w:t>push</w:t>
-      </w:r>
-      <w:proofErr w:type="spellEnd"/>
-      <w:r>
-        <w:rPr>
-          <w:rFonts w:asciiTheme="minorHAnsi" w:eastAsiaTheme="minorHAnsi" w:hAnsiTheme="minorHAnsi" w:cstheme="minorBidi"/>
-          <w:kern w:val="2"/>
-          <w:sz w:val="24"/>
-          <w:szCs w:val="24"/>
-          <w:lang w:eastAsia="en-US"/>
-          <w14:ligatures w14:val="standardContextual"/>
-        </w:rPr>
-        <w:t xml:space="preserve"> </w:t>
-      </w:r>
-      <w:proofErr w:type="spellStart"/>
-      <w:r>
-        <w:rPr>
-          <w:rFonts w:asciiTheme="minorHAnsi" w:eastAsiaTheme="minorHAnsi" w:hAnsiTheme="minorHAnsi" w:cstheme="minorBidi"/>
-          <w:kern w:val="2"/>
-          <w:sz w:val="24"/>
-          <w:szCs w:val="24"/>
-          <w:lang w:eastAsia="en-US"/>
-          <w14:ligatures w14:val="standardContextual"/>
-        </w:rPr>
-        <w:t>origin</w:t>
-      </w:r>
-      <w:proofErr w:type="spellEnd"/>
-      <w:r>
-        <w:rPr>
-          <w:rFonts w:asciiTheme="minorHAnsi" w:eastAsiaTheme="minorHAnsi" w:hAnsiTheme="minorHAnsi" w:cstheme="minorBidi"/>
-          <w:kern w:val="2"/>
-          <w:sz w:val="24"/>
-          <w:szCs w:val="24"/>
-          <w:lang w:eastAsia="en-US"/>
-          <w14:ligatures w14:val="standardContextual"/>
-        </w:rPr>
-        <w:t xml:space="preserve"> </w:t>
-      </w:r>
-      <w:proofErr w:type="spellStart"/>
-      <w:r>
-        <w:rPr>
-          <w:rFonts w:asciiTheme="minorHAnsi" w:eastAsiaTheme="minorHAnsi" w:hAnsiTheme="minorHAnsi" w:cstheme="minorBidi"/>
-          <w:kern w:val="2"/>
-          <w:sz w:val="24"/>
-          <w:szCs w:val="24"/>
-          <w:lang w:eastAsia="en-US"/>
-          <w14:ligatures w14:val="standardContextual"/>
-        </w:rPr>
-        <w:t>nombre</w:t>
-      </w:r>
-      <w:r>
-        <w:rPr>
-          <w:rFonts w:asciiTheme="minorHAnsi" w:eastAsiaTheme="minorHAnsi" w:hAnsiTheme="minorHAnsi" w:cstheme="minorBidi"/>
-          <w:kern w:val="2"/>
-          <w:sz w:val="24"/>
-          <w:szCs w:val="24"/>
-          <w:lang w:eastAsia="en-US"/>
-          <w14:ligatures w14:val="standardContextual"/>
-        </w:rPr>
-        <w:t>_</w:t>
-      </w:r>
-      <w:r>
-        <w:rPr>
-          <w:rFonts w:asciiTheme="minorHAnsi" w:eastAsiaTheme="minorHAnsi" w:hAnsiTheme="minorHAnsi" w:cstheme="minorBidi"/>
-          <w:kern w:val="2"/>
-          <w:sz w:val="24"/>
-          <w:szCs w:val="24"/>
-          <w:lang w:eastAsia="en-US"/>
-          <w14:ligatures w14:val="standardContextual"/>
-        </w:rPr>
-        <w:t>rama</w:t>
-      </w:r>
-      <w:proofErr w:type="spellEnd"/>
-      <w:r>
-        <w:rPr>
-          <w:rFonts w:asciiTheme="minorHAnsi" w:eastAsiaTheme="minorHAnsi" w:hAnsiTheme="minorHAnsi" w:cstheme="minorBidi"/>
-          <w:kern w:val="2"/>
-          <w:sz w:val="24"/>
-          <w:szCs w:val="24"/>
-          <w:lang w:eastAsia="en-US"/>
-          <w14:ligatures w14:val="standardContextual"/>
-        </w:rPr>
-        <w:t xml:space="preserve">  </w:t>
+        <w:t>"</w:t>
       </w:r>
     </w:p>
     <w:p/>
@@ -984,43 +974,15 @@
         </w:numPr>
       </w:pPr>
       <w:r>
-        <w:t>• ¿Cómo tirar de cambios de un repositorio remoto?</w:t>
-      </w:r>
-    </w:p>
-    <w:p>
-      <w:proofErr w:type="spellStart"/>
-      <w:r>
-        <w:t>git</w:t>
-      </w:r>
-      <w:proofErr w:type="spellEnd"/>
-      <w:r>
-        <w:t xml:space="preserve"> </w:t>
-      </w:r>
-      <w:proofErr w:type="spellStart"/>
-      <w:r>
-        <w:t>pull</w:t>
-      </w:r>
-      <w:proofErr w:type="spellEnd"/>
-      <w:r>
-        <w:t xml:space="preserve"> </w:t>
-      </w:r>
-      <w:proofErr w:type="spellStart"/>
-      <w:r>
-        <w:t>origin</w:t>
-      </w:r>
-      <w:proofErr w:type="spellEnd"/>
-      <w:r>
-        <w:t xml:space="preserve"> </w:t>
-      </w:r>
-      <w:proofErr w:type="spellStart"/>
-      <w:r>
-        <w:t>nombre_rama</w:t>
-      </w:r>
-      <w:proofErr w:type="spellEnd"/>
-      <w:r>
-        <w:t xml:space="preserve"> </w:t>
-      </w:r>
-    </w:p>
+        <w:t>• ¿Cómo borrar el historial de Git?</w:t>
+      </w:r>
+    </w:p>
+    <w:p>
+      <w:r>
+        <w:t>No estoy seguro, pero entiendo que se utiliza el comando git init nuevamente</w:t>
+      </w:r>
+    </w:p>
+    <w:p/>
     <w:p>
       <w:pPr>
         <w:pStyle w:val="ListParagraph"/>
@@ -1030,49 +992,27 @@
         </w:numPr>
       </w:pPr>
       <w:r>
-        <w:t xml:space="preserve">• ¿Qué es un </w:t>
-      </w:r>
-      <w:proofErr w:type="spellStart"/>
-      <w:r>
-        <w:t>fork</w:t>
-      </w:r>
-      <w:proofErr w:type="spellEnd"/>
-      <w:r>
-        <w:t xml:space="preserve"> de repositorio?</w:t>
-      </w:r>
-    </w:p>
-    <w:p>
-      <w:r>
-        <w:t xml:space="preserve">Es una copia de un repositorio de otro usuario en </w:t>
+        <w:t>• ¿Qué es un repositorio privado en GitHub?</w:t>
+      </w:r>
+    </w:p>
+    <w:p>
+      <w:r>
+        <w:t xml:space="preserve">Es un repositorio solo visible para </w:t>
       </w:r>
       <w:r>
         <w:t>mi</w:t>
       </w:r>
       <w:r>
-        <w:t xml:space="preserve"> cuenta de GitHub. Lo </w:t>
-      </w:r>
-      <w:r>
-        <w:t xml:space="preserve">puedo </w:t>
-      </w:r>
-      <w:r>
-        <w:t>usa</w:t>
-      </w:r>
-      <w:r>
-        <w:t>r</w:t>
-      </w:r>
-      <w:r>
-        <w:t xml:space="preserve"> para proponer </w:t>
-      </w:r>
-      <w:r>
-        <w:t xml:space="preserve">trabajar sobre los archivos sin generar, a priori, </w:t>
-      </w:r>
-      <w:r>
-        <w:t xml:space="preserve">cambios </w:t>
-      </w:r>
-      <w:r>
-        <w:t>en el proyecto original.</w:t>
-      </w:r>
-    </w:p>
+        <w:t xml:space="preserve"> y las personas que invite.</w:t>
+      </w:r>
+      <w:r>
+        <w:t xml:space="preserve"> Su objetivo es su uso para</w:t>
+      </w:r>
+      <w:r>
+        <w:t xml:space="preserve"> para proyectos personales o confidenciales</w:t>
+      </w:r>
+    </w:p>
+    <w:p/>
     <w:p>
       <w:pPr>
         <w:pStyle w:val="ListParagraph"/>
@@ -1082,59 +1022,18 @@
         </w:numPr>
       </w:pPr>
       <w:r>
-        <w:t xml:space="preserve">• ¿Cómo crear un </w:t>
-      </w:r>
-      <w:proofErr w:type="spellStart"/>
-      <w:r>
-        <w:t>fork</w:t>
-      </w:r>
-      <w:proofErr w:type="spellEnd"/>
-      <w:r>
-        <w:t xml:space="preserve"> de un repositorio?</w:t>
-      </w:r>
-    </w:p>
-    <w:p>
-      <w:r>
-        <w:t xml:space="preserve">En la pagina principal del proyecto a clonar, hacer </w:t>
-      </w:r>
-      <w:proofErr w:type="spellStart"/>
-      <w:r>
-        <w:t>click</w:t>
-      </w:r>
-      <w:proofErr w:type="spellEnd"/>
-      <w:r>
-        <w:t xml:space="preserve"> en ‘</w:t>
-      </w:r>
-      <w:proofErr w:type="spellStart"/>
-      <w:r>
-        <w:t>fork</w:t>
-      </w:r>
-      <w:proofErr w:type="spellEnd"/>
-      <w:r>
-        <w:t>’</w:t>
-      </w:r>
-    </w:p>
-    <w:p>
-      <w:r>
-        <w:t>Completar los campos requeridos, por ejemplo, el nombre del nuevo repositorio, descripción, etc.</w:t>
-      </w:r>
-    </w:p>
-    <w:p>
-      <w:proofErr w:type="spellStart"/>
-      <w:r>
-        <w:t>Click</w:t>
-      </w:r>
-      <w:proofErr w:type="spellEnd"/>
-      <w:r>
-        <w:t xml:space="preserve"> en ‘Crear </w:t>
-      </w:r>
-      <w:proofErr w:type="spellStart"/>
-      <w:r>
-        <w:t>fork</w:t>
-      </w:r>
-      <w:proofErr w:type="spellEnd"/>
-      <w:r>
-        <w:t>’</w:t>
+        <w:t>• ¿Cómo crear un repositorio privado en GitHub?</w:t>
+      </w:r>
+    </w:p>
+    <w:p>
+      <w:r>
+        <w:t>Al crear el repositorio, en la opción de visibilidad selecciona</w:t>
+      </w:r>
+      <w:r>
+        <w:t>r</w:t>
+      </w:r>
+      <w:r>
+        <w:t xml:space="preserve"> "Private"</w:t>
       </w:r>
     </w:p>
     <w:p/>
@@ -1147,124 +1046,32 @@
         </w:numPr>
       </w:pPr>
       <w:r>
-        <w:lastRenderedPageBreak/>
-        <w:t>¿Cómo enviar una solicitud de extracción (</w:t>
-      </w:r>
-      <w:proofErr w:type="spellStart"/>
-      <w:r>
-        <w:t>pull</w:t>
-      </w:r>
-      <w:proofErr w:type="spellEnd"/>
-      <w:r>
-        <w:t xml:space="preserve"> </w:t>
-      </w:r>
-      <w:proofErr w:type="spellStart"/>
-      <w:r>
-        <w:t>request</w:t>
-      </w:r>
-      <w:proofErr w:type="spellEnd"/>
-      <w:r>
-        <w:t>) a un repositorio?</w:t>
-      </w:r>
-    </w:p>
-    <w:p>
-      <w:r>
-        <w:t xml:space="preserve">En </w:t>
-      </w:r>
-      <w:r>
-        <w:t xml:space="preserve">el repositorio de </w:t>
-      </w:r>
-      <w:proofErr w:type="spellStart"/>
-      <w:r>
-        <w:t>g</w:t>
-      </w:r>
-      <w:r>
-        <w:t>it</w:t>
-      </w:r>
-      <w:r>
-        <w:t>h</w:t>
-      </w:r>
-      <w:r>
-        <w:t>ub</w:t>
-      </w:r>
-      <w:proofErr w:type="spellEnd"/>
-      <w:r>
-        <w:t xml:space="preserve"> sobre el que se realizara el </w:t>
-      </w:r>
-      <w:proofErr w:type="spellStart"/>
-      <w:r>
-        <w:t>pull</w:t>
-      </w:r>
-      <w:proofErr w:type="spellEnd"/>
-      <w:r>
-        <w:t xml:space="preserve"> </w:t>
-      </w:r>
-      <w:proofErr w:type="spellStart"/>
-      <w:r>
-        <w:t>request</w:t>
-      </w:r>
-      <w:proofErr w:type="spellEnd"/>
-    </w:p>
-    <w:p>
-      <w:r>
-        <w:t xml:space="preserve">Ingresar a la pestaña </w:t>
-      </w:r>
-      <w:r>
-        <w:t xml:space="preserve"> "</w:t>
-      </w:r>
-      <w:proofErr w:type="spellStart"/>
-      <w:r>
-        <w:t>Pull</w:t>
-      </w:r>
-      <w:proofErr w:type="spellEnd"/>
-      <w:r>
-        <w:t xml:space="preserve"> </w:t>
-      </w:r>
-      <w:proofErr w:type="spellStart"/>
-      <w:r>
-        <w:t>requests</w:t>
-      </w:r>
-      <w:proofErr w:type="spellEnd"/>
-      <w:r>
-        <w:t>"</w:t>
-      </w:r>
-    </w:p>
-    <w:p>
-      <w:proofErr w:type="spellStart"/>
-      <w:r>
-        <w:t>Clic</w:t>
-      </w:r>
-      <w:r>
-        <w:t>k</w:t>
-      </w:r>
-      <w:proofErr w:type="spellEnd"/>
-      <w:r>
-        <w:t xml:space="preserve"> en "New </w:t>
-      </w:r>
-      <w:proofErr w:type="spellStart"/>
-      <w:r>
-        <w:t>pull</w:t>
-      </w:r>
-      <w:proofErr w:type="spellEnd"/>
-      <w:r>
-        <w:t xml:space="preserve"> </w:t>
-      </w:r>
-      <w:proofErr w:type="spellStart"/>
-      <w:r>
-        <w:t>request</w:t>
-      </w:r>
-      <w:proofErr w:type="spellEnd"/>
-      <w:r>
-        <w:t xml:space="preserve">" y selecciona </w:t>
-      </w:r>
-      <w:r>
-        <w:t>mi</w:t>
-      </w:r>
-      <w:r>
-        <w:t xml:space="preserve"> rama</w:t>
-      </w:r>
-      <w:r>
-        <w:t xml:space="preserve"> sobre la que estuve trabajando</w:t>
+        <w:t>• ¿Cómo invitar a alguien a un repositorio privado en GitHub?</w:t>
+      </w:r>
+    </w:p>
+    <w:p>
+      <w:r>
+        <w:t xml:space="preserve">En el repositorio, </w:t>
+      </w:r>
+      <w:r>
+        <w:t xml:space="preserve">ir </w:t>
+      </w:r>
+      <w:r>
+        <w:t xml:space="preserve"> a "Settings" &gt; "Collaborators"</w:t>
+      </w:r>
+    </w:p>
+    <w:p>
+      <w:r>
+        <w:t>Agrega</w:t>
+      </w:r>
+      <w:r>
+        <w:t>r</w:t>
+      </w:r>
+      <w:r>
+        <w:t xml:space="preserve"> el nombre de usuario o email de la persona</w:t>
+      </w:r>
+      <w:r>
+        <w:t xml:space="preserve"> que tendrá acceso al repositorio privado</w:t>
       </w:r>
     </w:p>
     <w:p/>
@@ -1277,44 +1084,38 @@
         </w:numPr>
       </w:pPr>
       <w:r>
-        <w:t>• ¿Cómo aceptar una solicitud de extracción?</w:t>
-      </w:r>
-    </w:p>
-    <w:p>
-      <w:r>
-        <w:t>Reviso los cambios que se proponen</w:t>
-      </w:r>
-    </w:p>
-    <w:p>
-      <w:r>
-        <w:t>Si esta ok, se presiona ‘</w:t>
-      </w:r>
-      <w:proofErr w:type="spellStart"/>
-      <w:r>
-        <w:t>merge</w:t>
-      </w:r>
-      <w:proofErr w:type="spellEnd"/>
-      <w:r>
-        <w:t xml:space="preserve"> </w:t>
-      </w:r>
-      <w:proofErr w:type="spellStart"/>
-      <w:r>
-        <w:t>pull</w:t>
-      </w:r>
-      <w:proofErr w:type="spellEnd"/>
-      <w:r>
-        <w:t xml:space="preserve"> </w:t>
-      </w:r>
-      <w:proofErr w:type="spellStart"/>
-      <w:r>
-        <w:t>request</w:t>
-      </w:r>
-      <w:proofErr w:type="spellEnd"/>
-      <w:r>
-        <w:t>’</w:t>
-      </w:r>
-    </w:p>
-    <w:p/>
+        <w:t>• ¿Qué es un repositorio público en GitHub?</w:t>
+      </w:r>
+    </w:p>
+    <w:p>
+      <w:r>
+        <w:t xml:space="preserve">Es visible para </w:t>
+      </w:r>
+      <w:r>
+        <w:t>cualquier persona</w:t>
+      </w:r>
+      <w:r>
+        <w:t xml:space="preserve">. </w:t>
+      </w:r>
+      <w:r>
+        <w:t xml:space="preserve">De esta manera, quien quiera </w:t>
+      </w:r>
+      <w:r>
+        <w:t xml:space="preserve">puede ver el código, pero no editarlo a menos que </w:t>
+      </w:r>
+      <w:r>
+        <w:t>se le de</w:t>
+      </w:r>
+      <w:r>
+        <w:t xml:space="preserve"> permiso</w:t>
+      </w:r>
+      <w:r>
+        <w:t xml:space="preserve"> y acepten los cambios con un pull request</w:t>
+      </w:r>
+      <w:r>
+        <w:t>.</w:t>
+      </w:r>
+    </w:p>
     <w:p>
       <w:pPr>
         <w:pStyle w:val="ListParagraph"/>
@@ -1324,14 +1125,30 @@
         </w:numPr>
       </w:pPr>
       <w:r>
-        <w:t>• ¿Qué es un etiqueta en Git?</w:t>
-      </w:r>
-    </w:p>
-    <w:p>
-      <w:r>
-        <w:t>Es un comentario para aclarar o marcar un determinado evento. Entiendo que se suele utilizar, por ejemplo, para aclarar las versiones del código o app</w:t>
-      </w:r>
-    </w:p>
+        <w:t>• ¿Cómo crear un repositorio público en GitHub?</w:t>
+      </w:r>
+    </w:p>
+    <w:p>
+      <w:r>
+        <w:t xml:space="preserve">Es lo mismo que crear </w:t>
+      </w:r>
+      <w:r>
+        <w:t>un</w:t>
+      </w:r>
+      <w:r>
+        <w:t xml:space="preserve"> repositorio </w:t>
+      </w:r>
+      <w:r>
+        <w:t xml:space="preserve">privado, pero </w:t>
+      </w:r>
+      <w:r>
+        <w:t xml:space="preserve">se elige </w:t>
+      </w:r>
+      <w:r>
+        <w:t>"Public" al crearlo</w:t>
+      </w:r>
+    </w:p>
+    <w:p/>
     <w:p>
       <w:pPr>
         <w:pStyle w:val="ListParagraph"/>
@@ -1341,526 +1158,14 @@
         </w:numPr>
       </w:pPr>
       <w:r>
-        <w:t>• ¿Cómo crear una etiqueta en Git?</w:t>
-      </w:r>
-    </w:p>
-    <w:p>
-      <w:proofErr w:type="spellStart"/>
-      <w:r>
-        <w:t>git</w:t>
-      </w:r>
-      <w:proofErr w:type="spellEnd"/>
-      <w:r>
-        <w:t xml:space="preserve"> tag </w:t>
-      </w:r>
-      <w:proofErr w:type="spellStart"/>
-      <w:r>
-        <w:t>nombre_etiqueta</w:t>
-      </w:r>
-      <w:proofErr w:type="spellEnd"/>
-    </w:p>
-    <w:p/>
-    <w:p>
-      <w:pPr>
-        <w:pStyle w:val="ListParagraph"/>
-        <w:numPr>
-          <w:ilvl w:val="1"/>
-          <w:numId w:val="1"/>
-        </w:numPr>
-      </w:pPr>
-      <w:r>
-        <w:t>• ¿Cómo enviar una etiqueta a GitHub?</w:t>
-      </w:r>
-    </w:p>
-    <w:p>
-      <w:pPr>
-        <w:pStyle w:val="HTMLPreformatted"/>
-        <w:wordWrap w:val="0"/>
-        <w:rPr>
-          <w:rFonts w:asciiTheme="minorHAnsi" w:eastAsiaTheme="minorHAnsi" w:hAnsiTheme="minorHAnsi" w:cstheme="minorBidi"/>
-          <w:kern w:val="2"/>
-          <w:sz w:val="24"/>
-          <w:szCs w:val="24"/>
-          <w:lang w:eastAsia="en-US"/>
-          <w14:ligatures w14:val="standardContextual"/>
-        </w:rPr>
-      </w:pPr>
-      <w:proofErr w:type="spellStart"/>
-      <w:r>
-        <w:rPr>
-          <w:rFonts w:asciiTheme="minorHAnsi" w:eastAsiaTheme="minorHAnsi" w:hAnsiTheme="minorHAnsi" w:cstheme="minorBidi"/>
-          <w:kern w:val="2"/>
-          <w:sz w:val="24"/>
-          <w:szCs w:val="24"/>
-          <w:lang w:eastAsia="en-US"/>
-          <w14:ligatures w14:val="standardContextual"/>
-        </w:rPr>
-        <w:t>git</w:t>
-      </w:r>
-      <w:proofErr w:type="spellEnd"/>
-      <w:r>
-        <w:rPr>
-          <w:rFonts w:asciiTheme="minorHAnsi" w:eastAsiaTheme="minorHAnsi" w:hAnsiTheme="minorHAnsi" w:cstheme="minorBidi"/>
-          <w:kern w:val="2"/>
-          <w:sz w:val="24"/>
-          <w:szCs w:val="24"/>
-          <w:lang w:eastAsia="en-US"/>
-          <w14:ligatures w14:val="standardContextual"/>
-        </w:rPr>
-        <w:t xml:space="preserve"> </w:t>
-      </w:r>
-      <w:proofErr w:type="spellStart"/>
-      <w:r>
-        <w:rPr>
-          <w:rFonts w:asciiTheme="minorHAnsi" w:eastAsiaTheme="minorHAnsi" w:hAnsiTheme="minorHAnsi" w:cstheme="minorBidi"/>
-          <w:kern w:val="2"/>
-          <w:sz w:val="24"/>
-          <w:szCs w:val="24"/>
-          <w:lang w:eastAsia="en-US"/>
-          <w14:ligatures w14:val="standardContextual"/>
-        </w:rPr>
-        <w:t>push</w:t>
-      </w:r>
-      <w:proofErr w:type="spellEnd"/>
-      <w:r>
-        <w:rPr>
-          <w:rFonts w:asciiTheme="minorHAnsi" w:eastAsiaTheme="minorHAnsi" w:hAnsiTheme="minorHAnsi" w:cstheme="minorBidi"/>
-          <w:kern w:val="2"/>
-          <w:sz w:val="24"/>
-          <w:szCs w:val="24"/>
-          <w:lang w:eastAsia="en-US"/>
-          <w14:ligatures w14:val="standardContextual"/>
-        </w:rPr>
-        <w:t xml:space="preserve"> --tags </w:t>
-      </w:r>
-    </w:p>
-    <w:p/>
-    <w:p>
-      <w:pPr>
-        <w:pStyle w:val="ListParagraph"/>
-        <w:numPr>
-          <w:ilvl w:val="1"/>
-          <w:numId w:val="1"/>
-        </w:numPr>
-      </w:pPr>
-      <w:r>
-        <w:t>• ¿Qué es un historial de Git?</w:t>
-      </w:r>
-    </w:p>
-    <w:p>
-      <w:r>
-        <w:t xml:space="preserve">Es el registro de todos los </w:t>
-      </w:r>
-      <w:proofErr w:type="spellStart"/>
-      <w:r>
-        <w:t>commits</w:t>
-      </w:r>
-      <w:proofErr w:type="spellEnd"/>
-      <w:r>
-        <w:t xml:space="preserve"> hechos en el proyecto, mostrando</w:t>
-      </w:r>
-      <w:r>
-        <w:t xml:space="preserve"> que se hizo, </w:t>
-      </w:r>
-      <w:r>
-        <w:t xml:space="preserve">quién </w:t>
-      </w:r>
-      <w:r>
-        <w:t xml:space="preserve">lo </w:t>
-      </w:r>
-      <w:r>
-        <w:t>hizo y cuándo</w:t>
-      </w:r>
-      <w:r>
-        <w:t xml:space="preserve"> se hizo</w:t>
-      </w:r>
-    </w:p>
-    <w:p/>
-    <w:p>
-      <w:pPr>
-        <w:pStyle w:val="ListParagraph"/>
-        <w:numPr>
-          <w:ilvl w:val="1"/>
-          <w:numId w:val="1"/>
-        </w:numPr>
-      </w:pPr>
-      <w:r>
-        <w:t>• ¿Cómo ver el historial de Git?</w:t>
-      </w:r>
-    </w:p>
-    <w:p>
-      <w:r>
-        <w:t xml:space="preserve">Con el comando </w:t>
-      </w:r>
-      <w:proofErr w:type="spellStart"/>
-      <w:r>
-        <w:t>git</w:t>
-      </w:r>
-      <w:proofErr w:type="spellEnd"/>
-      <w:r>
-        <w:t xml:space="preserve"> log se puede ver el historial</w:t>
-      </w:r>
-    </w:p>
-    <w:p/>
-    <w:p>
-      <w:pPr>
-        <w:pStyle w:val="ListParagraph"/>
-        <w:numPr>
-          <w:ilvl w:val="1"/>
-          <w:numId w:val="1"/>
-        </w:numPr>
-      </w:pPr>
-      <w:r>
-        <w:t>• ¿Cómo buscar en el historial de Git?</w:t>
-      </w:r>
-    </w:p>
-    <w:p>
-      <w:pPr>
-        <w:pStyle w:val="HTMLPreformatted"/>
-        <w:wordWrap w:val="0"/>
-        <w:rPr>
-          <w:rFonts w:asciiTheme="minorHAnsi" w:eastAsiaTheme="minorHAnsi" w:hAnsiTheme="minorHAnsi" w:cstheme="minorBidi"/>
-          <w:kern w:val="2"/>
-          <w:sz w:val="24"/>
-          <w:szCs w:val="24"/>
-          <w:lang w:eastAsia="en-US"/>
-          <w14:ligatures w14:val="standardContextual"/>
-        </w:rPr>
-      </w:pPr>
-      <w:proofErr w:type="spellStart"/>
-      <w:r>
-        <w:rPr>
-          <w:rFonts w:asciiTheme="minorHAnsi" w:eastAsiaTheme="minorHAnsi" w:hAnsiTheme="minorHAnsi" w:cstheme="minorBidi"/>
-          <w:kern w:val="2"/>
-          <w:sz w:val="24"/>
-          <w:szCs w:val="24"/>
-          <w:lang w:eastAsia="en-US"/>
-          <w14:ligatures w14:val="standardContextual"/>
-        </w:rPr>
-        <w:t>git</w:t>
-      </w:r>
-      <w:proofErr w:type="spellEnd"/>
-      <w:r>
-        <w:rPr>
-          <w:rFonts w:asciiTheme="minorHAnsi" w:eastAsiaTheme="minorHAnsi" w:hAnsiTheme="minorHAnsi" w:cstheme="minorBidi"/>
-          <w:kern w:val="2"/>
-          <w:sz w:val="24"/>
-          <w:szCs w:val="24"/>
-          <w:lang w:eastAsia="en-US"/>
-          <w14:ligatures w14:val="standardContextual"/>
-        </w:rPr>
-        <w:t xml:space="preserve"> log --grep "</w:t>
-      </w:r>
-      <w:proofErr w:type="spellStart"/>
-      <w:r>
-        <w:rPr>
-          <w:rFonts w:asciiTheme="minorHAnsi" w:eastAsiaTheme="minorHAnsi" w:hAnsiTheme="minorHAnsi" w:cstheme="minorBidi"/>
-          <w:kern w:val="2"/>
-          <w:sz w:val="24"/>
-          <w:szCs w:val="24"/>
-          <w:lang w:eastAsia="en-US"/>
-          <w14:ligatures w14:val="standardContextual"/>
-        </w:rPr>
-        <w:t>palabra</w:t>
-      </w:r>
-      <w:r>
-        <w:rPr>
-          <w:rFonts w:asciiTheme="minorHAnsi" w:eastAsiaTheme="minorHAnsi" w:hAnsiTheme="minorHAnsi" w:cstheme="minorBidi"/>
-          <w:kern w:val="2"/>
-          <w:sz w:val="24"/>
-          <w:szCs w:val="24"/>
-          <w:lang w:eastAsia="en-US"/>
-          <w14:ligatures w14:val="standardContextual"/>
-        </w:rPr>
-        <w:t>_a_buscar</w:t>
-      </w:r>
-      <w:proofErr w:type="spellEnd"/>
-      <w:r>
-        <w:rPr>
-          <w:rFonts w:asciiTheme="minorHAnsi" w:eastAsiaTheme="minorHAnsi" w:hAnsiTheme="minorHAnsi" w:cstheme="minorBidi"/>
-          <w:kern w:val="2"/>
-          <w:sz w:val="24"/>
-          <w:szCs w:val="24"/>
-          <w:lang w:eastAsia="en-US"/>
-          <w14:ligatures w14:val="standardContextual"/>
-        </w:rPr>
-        <w:t>"</w:t>
-      </w:r>
-    </w:p>
-    <w:p/>
-    <w:p>
-      <w:pPr>
-        <w:pStyle w:val="ListParagraph"/>
-        <w:numPr>
-          <w:ilvl w:val="1"/>
-          <w:numId w:val="1"/>
-        </w:numPr>
-      </w:pPr>
-      <w:r>
-        <w:t>• ¿Cómo borrar el historial de Git?</w:t>
-      </w:r>
-    </w:p>
-    <w:p>
-      <w:r>
-        <w:lastRenderedPageBreak/>
-        <w:t xml:space="preserve">No estoy seguro, pero entiendo que se utiliza el comando </w:t>
-      </w:r>
-      <w:proofErr w:type="spellStart"/>
-      <w:r>
-        <w:t>git</w:t>
-      </w:r>
-      <w:proofErr w:type="spellEnd"/>
-      <w:r>
-        <w:t xml:space="preserve"> </w:t>
-      </w:r>
-      <w:proofErr w:type="spellStart"/>
-      <w:r>
-        <w:t>init</w:t>
-      </w:r>
-      <w:proofErr w:type="spellEnd"/>
-      <w:r>
-        <w:t xml:space="preserve"> nuevamente</w:t>
-      </w:r>
-    </w:p>
-    <w:p/>
-    <w:p>
-      <w:pPr>
-        <w:pStyle w:val="ListParagraph"/>
-        <w:numPr>
-          <w:ilvl w:val="1"/>
-          <w:numId w:val="1"/>
-        </w:numPr>
-      </w:pPr>
-      <w:r>
-        <w:t>• ¿Qué es un repositorio privado en GitHub?</w:t>
-      </w:r>
-    </w:p>
-    <w:p>
-      <w:r>
-        <w:t xml:space="preserve">Es un repositorio solo visible para </w:t>
-      </w:r>
-      <w:proofErr w:type="spellStart"/>
-      <w:r>
-        <w:t>mi</w:t>
-      </w:r>
-      <w:proofErr w:type="spellEnd"/>
-      <w:r>
-        <w:t xml:space="preserve"> y las personas que invite.</w:t>
-      </w:r>
-      <w:r>
-        <w:t xml:space="preserve"> Su objetivo es su uso para</w:t>
-      </w:r>
-      <w:r>
-        <w:t xml:space="preserve"> para proyectos personales o confidenciales</w:t>
-      </w:r>
-    </w:p>
-    <w:p/>
-    <w:p>
-      <w:pPr>
-        <w:pStyle w:val="ListParagraph"/>
-        <w:numPr>
-          <w:ilvl w:val="1"/>
-          <w:numId w:val="1"/>
-        </w:numPr>
-      </w:pPr>
-      <w:r>
-        <w:t>• ¿Cómo crear un repositorio privado en GitHub?</w:t>
-      </w:r>
-    </w:p>
-    <w:p>
-      <w:r>
-        <w:t>Al crear el repositorio, en la opción de visibilidad selecciona</w:t>
-      </w:r>
-      <w:r>
-        <w:t>r</w:t>
-      </w:r>
-      <w:r>
-        <w:t xml:space="preserve"> "</w:t>
-      </w:r>
-      <w:proofErr w:type="spellStart"/>
-      <w:r>
-        <w:t>Private</w:t>
-      </w:r>
-      <w:proofErr w:type="spellEnd"/>
-      <w:r>
-        <w:t>"</w:t>
-      </w:r>
-    </w:p>
-    <w:p/>
-    <w:p>
-      <w:pPr>
-        <w:pStyle w:val="ListParagraph"/>
-        <w:numPr>
-          <w:ilvl w:val="1"/>
-          <w:numId w:val="1"/>
-        </w:numPr>
-      </w:pPr>
-      <w:r>
-        <w:t>• ¿Cómo invitar a alguien a un repositorio privado en GitHub?</w:t>
-      </w:r>
-    </w:p>
-    <w:p>
-      <w:r>
-        <w:t xml:space="preserve">En el repositorio, </w:t>
-      </w:r>
-      <w:r>
-        <w:t xml:space="preserve">ir </w:t>
-      </w:r>
-      <w:r>
-        <w:t xml:space="preserve"> a "</w:t>
-      </w:r>
-      <w:proofErr w:type="spellStart"/>
-      <w:r>
-        <w:t>Settings</w:t>
-      </w:r>
-      <w:proofErr w:type="spellEnd"/>
-      <w:r>
-        <w:t>" &gt; "</w:t>
-      </w:r>
-      <w:proofErr w:type="spellStart"/>
-      <w:r>
-        <w:t>Collaborators</w:t>
-      </w:r>
-      <w:proofErr w:type="spellEnd"/>
-      <w:r>
-        <w:t>"</w:t>
-      </w:r>
-    </w:p>
-    <w:p>
-      <w:r>
-        <w:t>Agrega</w:t>
-      </w:r>
-      <w:r>
-        <w:t>r</w:t>
-      </w:r>
-      <w:r>
-        <w:t xml:space="preserve"> el nombre de usuario o email de la persona</w:t>
-      </w:r>
-      <w:r>
-        <w:t xml:space="preserve"> que tendrá acceso al repositorio privado</w:t>
-      </w:r>
-    </w:p>
-    <w:p/>
-    <w:p>
-      <w:pPr>
-        <w:pStyle w:val="ListParagraph"/>
-        <w:numPr>
-          <w:ilvl w:val="1"/>
-          <w:numId w:val="1"/>
-        </w:numPr>
-      </w:pPr>
-      <w:r>
-        <w:t>• ¿Qué es un repositorio público en GitHub?</w:t>
-      </w:r>
-    </w:p>
-    <w:p>
-      <w:r>
-        <w:t xml:space="preserve">Es visible para </w:t>
-      </w:r>
-      <w:r>
-        <w:t>cualquier persona</w:t>
-      </w:r>
-      <w:r>
-        <w:t xml:space="preserve">. </w:t>
-      </w:r>
-      <w:r>
-        <w:t xml:space="preserve">De esta manera, quien quiera </w:t>
-      </w:r>
-      <w:r>
-        <w:t xml:space="preserve">puede ver el código, pero no editarlo a menos que </w:t>
-      </w:r>
-      <w:r>
-        <w:t>se le de</w:t>
-      </w:r>
-      <w:r>
-        <w:t xml:space="preserve"> permiso</w:t>
-      </w:r>
-      <w:r>
-        <w:t xml:space="preserve"> y acepten los cambios con un </w:t>
-      </w:r>
-      <w:proofErr w:type="spellStart"/>
-      <w:r>
-        <w:t>pull</w:t>
-      </w:r>
-      <w:proofErr w:type="spellEnd"/>
-      <w:r>
-        <w:t xml:space="preserve"> </w:t>
-      </w:r>
-      <w:proofErr w:type="spellStart"/>
-      <w:r>
-        <w:t>request</w:t>
-      </w:r>
-      <w:proofErr w:type="spellEnd"/>
-      <w:r>
-        <w:t>.</w:t>
-      </w:r>
-    </w:p>
-    <w:p>
-      <w:pPr>
-        <w:pStyle w:val="ListParagraph"/>
-        <w:numPr>
-          <w:ilvl w:val="1"/>
-          <w:numId w:val="1"/>
-        </w:numPr>
-      </w:pPr>
-      <w:r>
-        <w:t>• ¿Cómo crear un repositorio público en GitHub?</w:t>
-      </w:r>
-    </w:p>
-    <w:p>
-      <w:r>
-        <w:t xml:space="preserve">Es lo mismo que crear </w:t>
-      </w:r>
-      <w:r>
-        <w:t>un</w:t>
-      </w:r>
-      <w:r>
-        <w:t xml:space="preserve"> repositorio </w:t>
-      </w:r>
-      <w:r>
-        <w:t xml:space="preserve">privado, pero </w:t>
-      </w:r>
-      <w:r>
-        <w:t xml:space="preserve">se elige </w:t>
-      </w:r>
-      <w:r>
-        <w:t>"</w:t>
-      </w:r>
-      <w:proofErr w:type="spellStart"/>
-      <w:r>
-        <w:t>Public</w:t>
-      </w:r>
-      <w:proofErr w:type="spellEnd"/>
-      <w:r>
-        <w:t>" al crearlo</w:t>
-      </w:r>
-    </w:p>
-    <w:p/>
-    <w:p>
-      <w:pPr>
-        <w:pStyle w:val="ListParagraph"/>
-        <w:numPr>
-          <w:ilvl w:val="1"/>
-          <w:numId w:val="1"/>
-        </w:numPr>
-      </w:pPr>
-      <w:r>
         <w:t>• ¿Cómo compartir un repositorio público en GitHub?</w:t>
       </w:r>
     </w:p>
     <w:p>
       <w:r>
-        <w:t xml:space="preserve">Se comparte la </w:t>
-      </w:r>
-      <w:proofErr w:type="spellStart"/>
-      <w:r>
-        <w:t>url</w:t>
-      </w:r>
-      <w:proofErr w:type="spellEnd"/>
-      <w:r>
-        <w:t xml:space="preserve"> completa del repositorio. Por ejemplo: </w:t>
-      </w:r>
-      <w:hyperlink r:id="rId5" w:history="1">
+        <w:t xml:space="preserve">Se comparte la url completa del repositorio. Por ejemplo: </w:t>
+      </w:r>
+      <w:hyperlink r:id="rId8" w:history="1">
         <w:r>
           <w:rPr>
             <w:rStyle w:val="Hyperlink"/>
@@ -1883,24 +1188,15 @@
     </w:p>
     <w:p>
       <w:r>
-        <w:t xml:space="preserve">cd </w:t>
-      </w:r>
-      <w:proofErr w:type="spellStart"/>
-      <w:r>
-        <w:t>ruta_a_mi_carpeta_de_pc</w:t>
-      </w:r>
-      <w:proofErr w:type="spellEnd"/>
-    </w:p>
-    <w:p>
-      <w:proofErr w:type="spellStart"/>
-      <w:r>
-        <w:t>git</w:t>
-      </w:r>
-      <w:proofErr w:type="spellEnd"/>
-      <w:r>
-        <w:t xml:space="preserve"> clone </w:t>
-      </w:r>
-      <w:hyperlink r:id="rId6" w:history="1">
+        <w:lastRenderedPageBreak/>
+        <w:t>cd ruta_a_mi_carpeta_de_pc</w:t>
+      </w:r>
+    </w:p>
+    <w:p>
+      <w:r>
+        <w:t xml:space="preserve">git clone </w:t>
+      </w:r>
+      <w:hyperlink r:id="rId9" w:history="1">
         <w:r>
           <w:rPr>
             <w:rStyle w:val="Hyperlink"/>
@@ -1910,16 +1206,11 @@
       </w:hyperlink>
       <w:r>
         <w:br/>
-        <w:t xml:space="preserve">cd </w:t>
-      </w:r>
-      <w:proofErr w:type="spellStart"/>
-      <w:r>
-        <w:t>ruta</w:t>
+        <w:t>cd ruta</w:t>
       </w:r>
       <w:r>
         <w:t>_a_repo_clonado</w:t>
       </w:r>
-      <w:proofErr w:type="spellEnd"/>
     </w:p>
     <w:p>
       <w:r>
@@ -1927,49 +1218,21 @@
       </w:r>
     </w:p>
     <w:p>
-      <w:proofErr w:type="spellStart"/>
-      <w:r>
-        <w:lastRenderedPageBreak/>
-        <w:t>git</w:t>
-      </w:r>
-      <w:proofErr w:type="spellEnd"/>
-      <w:r>
-        <w:t xml:space="preserve"> </w:t>
-      </w:r>
-      <w:proofErr w:type="spellStart"/>
-      <w:r>
-        <w:t>add</w:t>
-      </w:r>
-      <w:proofErr w:type="spellEnd"/>
-      <w:r>
-        <w:t xml:space="preserve"> .</w:t>
-      </w:r>
-    </w:p>
-    <w:p>
-      <w:pPr>
-        <w:rPr>
-          <w:lang w:val="en-US"/>
-        </w:rPr>
-      </w:pPr>
-      <w:r>
-        <w:rPr>
-          <w:lang w:val="en-US"/>
-        </w:rPr>
-        <w:t>git commit -m "</w:t>
-      </w:r>
-      <w:proofErr w:type="spellStart"/>
-      <w:r>
-        <w:rPr>
-          <w:lang w:val="en-US"/>
-        </w:rPr>
-        <w:t>Agregando</w:t>
-      </w:r>
-      <w:proofErr w:type="spellEnd"/>
-      <w:r>
-        <w:rPr>
-          <w:lang w:val="en-US"/>
-        </w:rPr>
-        <w:t xml:space="preserve"> mi-archivo.txt"</w:t>
+      <w:r>
+        <w:t>git add .</w:t>
+      </w:r>
+    </w:p>
+    <w:p>
+      <w:pPr>
+        <w:rPr>
+          <w:lang w:val="en-US"/>
+        </w:rPr>
+      </w:pPr>
+      <w:r>
+        <w:rPr>
+          <w:lang w:val="en-US"/>
+        </w:rPr>
+        <w:t>git commit -m "Agregando mi-archivo.txt"</w:t>
       </w:r>
     </w:p>
     <w:p>
@@ -1995,16 +1258,8 @@
         <w:rPr>
           <w:lang w:val="en-US"/>
         </w:rPr>
-        <w:t xml:space="preserve">git checkout -b </w:t>
-      </w:r>
-      <w:proofErr w:type="spellStart"/>
-      <w:r>
-        <w:rPr>
-          <w:lang w:val="en-US"/>
-        </w:rPr>
-        <w:t>nueva_rama</w:t>
-      </w:r>
-      <w:proofErr w:type="spellEnd"/>
+        <w:t>git checkout -b nueva_rama</w:t>
+      </w:r>
     </w:p>
     <w:p>
       <w:r>
@@ -2012,71 +1267,19 @@
       </w:r>
     </w:p>
     <w:p>
-      <w:proofErr w:type="spellStart"/>
-      <w:r>
-        <w:t>git</w:t>
-      </w:r>
-      <w:proofErr w:type="spellEnd"/>
-      <w:r>
-        <w:t xml:space="preserve"> add .</w:t>
-      </w:r>
-    </w:p>
-    <w:p>
-      <w:proofErr w:type="spellStart"/>
-      <w:r>
-        <w:t>git</w:t>
-      </w:r>
-      <w:proofErr w:type="spellEnd"/>
-      <w:r>
-        <w:t xml:space="preserve"> </w:t>
-      </w:r>
-      <w:proofErr w:type="spellStart"/>
-      <w:r>
-        <w:t>commit</w:t>
-      </w:r>
-      <w:proofErr w:type="spellEnd"/>
-      <w:r>
-        <w:t xml:space="preserve"> -m "se sube archivo_nueva_rama.txt a </w:t>
-      </w:r>
-      <w:proofErr w:type="spellStart"/>
-      <w:r>
-        <w:t>nueva_rama</w:t>
-      </w:r>
-      <w:proofErr w:type="spellEnd"/>
-      <w:r>
-        <w:t>"</w:t>
-      </w:r>
-    </w:p>
-    <w:p>
-      <w:proofErr w:type="spellStart"/>
-      <w:r>
-        <w:t>git</w:t>
-      </w:r>
-      <w:proofErr w:type="spellEnd"/>
-      <w:r>
-        <w:t xml:space="preserve"> </w:t>
-      </w:r>
-      <w:proofErr w:type="spellStart"/>
-      <w:r>
-        <w:t>push</w:t>
-      </w:r>
-      <w:proofErr w:type="spellEnd"/>
-      <w:r>
-        <w:t xml:space="preserve"> </w:t>
-      </w:r>
-      <w:proofErr w:type="spellStart"/>
-      <w:r>
-        <w:t>origin</w:t>
-      </w:r>
-      <w:proofErr w:type="spellEnd"/>
-      <w:r>
-        <w:t xml:space="preserve"> </w:t>
-      </w:r>
-      <w:proofErr w:type="spellStart"/>
-      <w:r>
-        <w:t>nueva_rama</w:t>
-      </w:r>
-      <w:proofErr w:type="spellEnd"/>
+      <w:r>
+        <w:t>git add .</w:t>
+      </w:r>
+    </w:p>
+    <w:p>
+      <w:r>
+        <w:t>git commit -m "se sube archivo_nueva_rama.txt a nueva_rama"</w:t>
+      </w:r>
+    </w:p>
+    <w:p>
+      <w:r>
+        <w:t>git push origin nueva_rama</w:t>
+      </w:r>
     </w:p>
     <w:p>
       <w:pPr>
@@ -2086,13 +1289,7 @@
         <w:br/>
       </w:r>
       <w:r>
-        <w:t xml:space="preserve">Actividad </w:t>
-      </w:r>
-      <w:r>
-        <w:t>3</w:t>
-      </w:r>
-      <w:r>
-        <w:t>: Comandos TP Git y GitHub</w:t>
+        <w:t>Actividad 3: Comandos TP Git y GitHub</w:t>
       </w:r>
     </w:p>
     <w:p>
@@ -2107,7 +1304,7 @@
         </w:rPr>
         <w:t xml:space="preserve">git clone </w:t>
       </w:r>
-      <w:hyperlink r:id="rId7" w:history="1">
+      <w:hyperlink r:id="rId10" w:history="1">
         <w:r>
           <w:rPr>
             <w:rStyle w:val="Hyperlink"/>
@@ -2118,37 +1315,30 @@
       </w:hyperlink>
     </w:p>
     <w:p>
-      <w:r>
-        <w:t xml:space="preserve">cd </w:t>
-      </w:r>
-      <w:proofErr w:type="spellStart"/>
-      <w:r>
-        <w:t>conflict-exercise</w:t>
-      </w:r>
-      <w:proofErr w:type="spellEnd"/>
-    </w:p>
-    <w:p>
-      <w:proofErr w:type="spellStart"/>
-      <w:r>
-        <w:t>git</w:t>
-      </w:r>
-      <w:proofErr w:type="spellEnd"/>
-      <w:r>
-        <w:t xml:space="preserve"> </w:t>
-      </w:r>
-      <w:proofErr w:type="spellStart"/>
-      <w:r>
-        <w:t>checkout</w:t>
-      </w:r>
-      <w:proofErr w:type="spellEnd"/>
-      <w:r>
-        <w:t xml:space="preserve"> -b </w:t>
-      </w:r>
-      <w:proofErr w:type="spellStart"/>
-      <w:r>
-        <w:t>feature-branch</w:t>
-      </w:r>
-      <w:proofErr w:type="spellEnd"/>
+      <w:pPr>
+        <w:rPr>
+          <w:lang w:val="en-US"/>
+        </w:rPr>
+      </w:pPr>
+      <w:r>
+        <w:rPr>
+          <w:lang w:val="en-US"/>
+        </w:rPr>
+        <w:t>cd conflict-exercise</w:t>
+      </w:r>
+    </w:p>
+    <w:p>
+      <w:pPr>
+        <w:rPr>
+          <w:lang w:val="en-US"/>
+        </w:rPr>
+      </w:pPr>
+      <w:r>
+        <w:rPr>
+          <w:lang w:val="en-US"/>
+        </w:rPr>
+        <w:t>git checkout -b feature-branch</w:t>
+      </w:r>
     </w:p>
     <w:p>
       <w:pPr>
@@ -2183,27 +1373,17 @@
       </w:r>
     </w:p>
     <w:p>
-      <w:proofErr w:type="spellStart"/>
-      <w:r>
-        <w:t>git</w:t>
-      </w:r>
-      <w:proofErr w:type="spellEnd"/>
-      <w:r>
-        <w:t xml:space="preserve"> </w:t>
-      </w:r>
-      <w:proofErr w:type="spellStart"/>
-      <w:r>
-        <w:t>checkout</w:t>
-      </w:r>
-      <w:proofErr w:type="spellEnd"/>
-      <w:r>
-        <w:t xml:space="preserve"> </w:t>
-      </w:r>
-      <w:proofErr w:type="spellStart"/>
-      <w:r>
-        <w:t>main</w:t>
-      </w:r>
-      <w:proofErr w:type="spellEnd"/>
+      <w:pPr>
+        <w:rPr>
+          <w:lang w:val="en-US"/>
+        </w:rPr>
+      </w:pPr>
+      <w:r>
+        <w:rPr>
+          <w:lang w:val="en-US"/>
+        </w:rPr>
+        <w:t>git checkout main</w:t>
+      </w:r>
     </w:p>
     <w:p>
       <w:pPr>
@@ -2238,27 +1418,17 @@
       </w:r>
     </w:p>
     <w:p>
-      <w:proofErr w:type="spellStart"/>
-      <w:r>
-        <w:t>git</w:t>
-      </w:r>
-      <w:proofErr w:type="spellEnd"/>
-      <w:r>
-        <w:t xml:space="preserve"> </w:t>
-      </w:r>
-      <w:proofErr w:type="spellStart"/>
-      <w:r>
-        <w:t>merge</w:t>
-      </w:r>
-      <w:proofErr w:type="spellEnd"/>
-      <w:r>
-        <w:t xml:space="preserve"> </w:t>
-      </w:r>
-      <w:proofErr w:type="spellStart"/>
-      <w:r>
-        <w:t>feature-branch</w:t>
-      </w:r>
-      <w:proofErr w:type="spellEnd"/>
+      <w:pPr>
+        <w:rPr>
+          <w:lang w:val="en-US"/>
+        </w:rPr>
+      </w:pPr>
+      <w:r>
+        <w:rPr>
+          <w:lang w:val="en-US"/>
+        </w:rPr>
+        <w:t>git merge feature-branch</w:t>
+      </w:r>
     </w:p>
     <w:p>
       <w:pPr>
@@ -2293,35 +1463,17 @@
       </w:r>
     </w:p>
     <w:p>
-      <w:proofErr w:type="spellStart"/>
-      <w:r>
-        <w:t>git</w:t>
-      </w:r>
-      <w:proofErr w:type="spellEnd"/>
-      <w:r>
-        <w:t xml:space="preserve"> </w:t>
-      </w:r>
-      <w:proofErr w:type="spellStart"/>
-      <w:r>
-        <w:t>push</w:t>
-      </w:r>
-      <w:proofErr w:type="spellEnd"/>
-      <w:r>
-        <w:t xml:space="preserve"> </w:t>
-      </w:r>
-      <w:proofErr w:type="spellStart"/>
-      <w:r>
-        <w:t>origin</w:t>
-      </w:r>
-      <w:proofErr w:type="spellEnd"/>
-      <w:r>
-        <w:t xml:space="preserve"> </w:t>
-      </w:r>
-      <w:proofErr w:type="spellStart"/>
-      <w:r>
-        <w:t>main</w:t>
-      </w:r>
-      <w:proofErr w:type="spellEnd"/>
+      <w:pPr>
+        <w:rPr>
+          <w:lang w:val="en-US"/>
+        </w:rPr>
+      </w:pPr>
+      <w:r>
+        <w:rPr>
+          <w:lang w:val="en-US"/>
+        </w:rPr>
+        <w:t>git push origin main</w:t>
+      </w:r>
     </w:p>
     <w:p>
       <w:pPr>
@@ -2359,61 +1511,20 @@
         <w:rPr>
           <w:lang w:val="en-US"/>
         </w:rPr>
-        <w:t>git commit -m "</w:t>
-      </w:r>
-      <w:proofErr w:type="spellStart"/>
-      <w:r>
-        <w:rPr>
-          <w:lang w:val="en-US"/>
-        </w:rPr>
-        <w:t>archivo</w:t>
-      </w:r>
-      <w:proofErr w:type="spellEnd"/>
-      <w:r>
-        <w:rPr>
-          <w:lang w:val="en-US"/>
-        </w:rPr>
-        <w:t xml:space="preserve"> README.md con </w:t>
-      </w:r>
-      <w:proofErr w:type="spellStart"/>
-      <w:r>
-        <w:rPr>
-          <w:lang w:val="en-US"/>
-        </w:rPr>
-        <w:t>correciones</w:t>
-      </w:r>
-      <w:proofErr w:type="spellEnd"/>
-      <w:r>
-        <w:rPr>
-          <w:lang w:val="en-US"/>
-        </w:rPr>
-        <w:t xml:space="preserve"> a </w:t>
-      </w:r>
-      <w:proofErr w:type="spellStart"/>
-      <w:r>
-        <w:rPr>
-          <w:lang w:val="en-US"/>
-        </w:rPr>
-        <w:t>rama</w:t>
-      </w:r>
-      <w:proofErr w:type="spellEnd"/>
-      <w:r>
-        <w:rPr>
-          <w:lang w:val="en-US"/>
-        </w:rPr>
-        <w:t xml:space="preserve"> feature-branch"</w:t>
-      </w:r>
-    </w:p>
-    <w:p>
-      <w:pPr>
-        <w:rPr>
-          <w:lang w:val="en-US"/>
-        </w:rPr>
-      </w:pPr>
-      <w:r>
-        <w:rPr>
-          <w:lang w:val="en-US"/>
-        </w:rPr>
+        <w:t>git commit -m "archivo README.md con correciones a rama feature-branch"</w:t>
+      </w:r>
+    </w:p>
+    <w:p>
+      <w:pPr>
+        <w:rPr>
+          <w:lang w:val="en-US"/>
+        </w:rPr>
+      </w:pPr>
+      <w:r>
+        <w:rPr>
+          <w:lang w:val="en-US"/>
+        </w:rPr>
+        <w:lastRenderedPageBreak/>
         <w:t>git push origin feature-branch</w:t>
       </w:r>
     </w:p>
@@ -3489,6 +2600,7 @@
   <w:style w:type="character" w:default="1" w:styleId="DefaultParagraphFont">
     <w:name w:val="Default Paragraph Font"/>
     <w:uiPriority w:val="1"/>
+    <w:semiHidden/>
     <w:unhideWhenUsed/>
   </w:style>
   <w:style w:type="table" w:default="1" w:styleId="TableNormal">

</xml_diff>